<commit_message>
lab 7.7 dockerfile and env variables
</commit_message>
<xml_diff>
--- a/D2/LM07.6-Kubernetes-Deployment.docx
+++ b/D2/LM07.6-Kubernetes-Deployment.docx
@@ -1,6 +1,6 @@
 
 <file path=word/document.xml><?xml version="1.0" encoding="utf-8"?>
-<w:document xmlns:wpc="http://schemas.microsoft.com/office/word/2010/wordprocessingCanvas" xmlns:cx="http://schemas.microsoft.com/office/drawing/2014/chartex" xmlns:cx1="http://schemas.microsoft.com/office/drawing/2015/9/8/chartex" xmlns:cx2="http://schemas.microsoft.com/office/drawing/2015/10/21/chartex" xmlns:cx3="http://schemas.microsoft.com/office/drawing/2016/5/9/chartex" xmlns:cx4="http://schemas.microsoft.com/office/drawing/2016/5/10/chartex" xmlns:cx5="http://schemas.microsoft.com/office/drawing/2016/5/11/chartex" xmlns:cx6="http://schemas.microsoft.com/office/drawing/2016/5/12/chartex" xmlns:cx7="http://schemas.microsoft.com/office/drawing/2016/5/13/chartex" xmlns:cx8="http://schemas.microsoft.com/office/drawing/2016/5/14/chartex" xmlns:mc="http://schemas.openxmlformats.org/markup-compatibility/2006" xmlns:aink="http://schemas.microsoft.com/office/drawing/2016/ink" xmlns:am3d="http://schemas.microsoft.com/office/drawing/2017/model3d" xmlns:o="urn:schemas-microsoft-com:office:office" xmlns:oel="http://schemas.microsoft.com/office/2019/extlst" xmlns:r="http://schemas.openxmlformats.org/officeDocument/2006/relationships" xmlns:m="http://schemas.openxmlformats.org/officeDocument/2006/math" xmlns:v="urn:schemas-microsoft-com:vml" xmlns:wp14="http://schemas.microsoft.com/office/word/2010/wordprocessingDrawing" xmlns:wp="http://schemas.openxmlformats.org/drawingml/2006/wordprocessingDrawing" xmlns:w10="urn:schemas-microsoft-com:office:word" xmlns:w="http://schemas.openxmlformats.org/wordprocessingml/2006/main" xmlns:w14="http://schemas.microsoft.com/office/word/2010/wordml" xmlns:w15="http://schemas.microsoft.com/office/word/2012/wordml" xmlns:w16cex="http://schemas.microsoft.com/office/word/2018/wordml/cex" xmlns:w16cid="http://schemas.microsoft.com/office/word/2016/wordml/cid" xmlns:w16="http://schemas.microsoft.com/office/word/2018/wordml" xmlns:w16du="http://schemas.microsoft.com/office/word/2023/wordml/word16du" xmlns:w16sdtdh="http://schemas.microsoft.com/office/word/2020/wordml/sdtdatahash" xmlns:w16se="http://schemas.microsoft.com/office/word/2015/wordml/symex" xmlns:wpg="http://schemas.microsoft.com/office/word/2010/wordprocessingGroup" xmlns:wpi="http://schemas.microsoft.com/office/word/2010/wordprocessingInk" xmlns:wne="http://schemas.microsoft.com/office/word/2006/wordml" xmlns:wps="http://schemas.microsoft.com/office/word/2010/wordprocessingShape" mc:Ignorable="w14 w15 w16se w16cid w16 w16cex w16sdtdh w16du wp14">
+<w:document xmlns:wpc="http://schemas.microsoft.com/office/word/2010/wordprocessingCanvas" xmlns:cx="http://schemas.microsoft.com/office/drawing/2014/chartex" xmlns:cx1="http://schemas.microsoft.com/office/drawing/2015/9/8/chartex" xmlns:cx2="http://schemas.microsoft.com/office/drawing/2015/10/21/chartex" xmlns:cx3="http://schemas.microsoft.com/office/drawing/2016/5/9/chartex" xmlns:cx4="http://schemas.microsoft.com/office/drawing/2016/5/10/chartex" xmlns:cx5="http://schemas.microsoft.com/office/drawing/2016/5/11/chartex" xmlns:cx6="http://schemas.microsoft.com/office/drawing/2016/5/12/chartex" xmlns:cx7="http://schemas.microsoft.com/office/drawing/2016/5/13/chartex" xmlns:cx8="http://schemas.microsoft.com/office/drawing/2016/5/14/chartex" xmlns:mc="http://schemas.openxmlformats.org/markup-compatibility/2006" xmlns:aink="http://schemas.microsoft.com/office/drawing/2016/ink" xmlns:am3d="http://schemas.microsoft.com/office/drawing/2017/model3d" xmlns:o="urn:schemas-microsoft-com:office:office" xmlns:oel="http://schemas.microsoft.com/office/2019/extlst" xmlns:r="http://schemas.openxmlformats.org/officeDocument/2006/relationships" xmlns:m="http://schemas.openxmlformats.org/officeDocument/2006/math" xmlns:v="urn:schemas-microsoft-com:vml" xmlns:wp14="http://schemas.microsoft.com/office/word/2010/wordprocessingDrawing" xmlns:wp="http://schemas.openxmlformats.org/drawingml/2006/wordprocessingDrawing" xmlns:w10="urn:schemas-microsoft-com:office:word" xmlns:w="http://schemas.openxmlformats.org/wordprocessingml/2006/main" xmlns:w14="http://schemas.microsoft.com/office/word/2010/wordml" xmlns:w15="http://schemas.microsoft.com/office/word/2012/wordml" xmlns:w16cex="http://schemas.microsoft.com/office/word/2018/wordml/cex" xmlns:w16cid="http://schemas.microsoft.com/office/word/2016/wordml/cid" xmlns:w16="http://schemas.microsoft.com/office/word/2018/wordml" xmlns:w16du="http://schemas.microsoft.com/office/word/2023/wordml/word16du" xmlns:w16sdtdh="http://schemas.microsoft.com/office/word/2020/wordml/sdtdatahash" xmlns:w16sdtfl="http://schemas.microsoft.com/office/word/2024/wordml/sdtformatlock" xmlns:w16se="http://schemas.microsoft.com/office/word/2015/wordml/symex" xmlns:wpg="http://schemas.microsoft.com/office/word/2010/wordprocessingGroup" xmlns:wpi="http://schemas.microsoft.com/office/word/2010/wordprocessingInk" xmlns:wne="http://schemas.microsoft.com/office/word/2006/wordml" xmlns:wps="http://schemas.microsoft.com/office/word/2010/wordprocessingShape" mc:Ignorable="w14 w15 w16se w16cid w16 w16cex w16sdtdh w16sdtfl w16du wp14">
   <w:body>
     <w:p>
       <w:pPr>
@@ -1406,6 +1406,7 @@
         <w:t>Save the file as “</w:t>
       </w:r>
       <w:proofErr w:type="spellStart"/>
+      <w:proofErr w:type="gramStart"/>
       <w:r>
         <w:rPr>
           <w:rFonts w:ascii="Lucida Sans Typewriter" w:hAnsi="Lucida Sans Typewriter" w:cs="Arial"/>
@@ -1423,6 +1424,7 @@
         <w:t>yaml</w:t>
       </w:r>
       <w:proofErr w:type="spellEnd"/>
+      <w:proofErr w:type="gramEnd"/>
       <w:r>
         <w:rPr>
           <w:rFonts w:ascii="Lucida Sans Typewriter" w:hAnsi="Lucida Sans Typewriter" w:cs="Arial"/>
@@ -2202,6 +2204,7 @@
         <w:t>Save the file as “</w:t>
       </w:r>
       <w:proofErr w:type="spellStart"/>
+      <w:proofErr w:type="gramStart"/>
       <w:r>
         <w:rPr>
           <w:rFonts w:ascii="Lucida Sans Typewriter" w:hAnsi="Lucida Sans Typewriter" w:cs="Arial"/>
@@ -2219,6 +2222,7 @@
         <w:t>.yaml</w:t>
       </w:r>
       <w:proofErr w:type="spellEnd"/>
+      <w:proofErr w:type="gramEnd"/>
       <w:r>
         <w:rPr>
           <w:rFonts w:ascii="Lucida Sans Typewriter" w:hAnsi="Lucida Sans Typewriter" w:cs="Arial"/>
@@ -2452,6 +2456,7 @@
         <w:t xml:space="preserve"> apply -f </w:t>
       </w:r>
       <w:proofErr w:type="spellStart"/>
+      <w:proofErr w:type="gramStart"/>
       <w:r>
         <w:rPr>
           <w:b/>
@@ -2471,6 +2476,7 @@
         <w:t>.yaml</w:t>
       </w:r>
       <w:proofErr w:type="spellEnd"/>
+      <w:proofErr w:type="gramEnd"/>
     </w:p>
     <w:p>
       <w:pPr>
@@ -2485,6 +2491,7 @@
       <w:r>
         <w:rPr>
           <w:rFonts w:ascii="Lucida Sans Typewriter" w:hAnsi="Lucida Sans Typewriter" w:cs="Arial"/>
+          <w:noProof/>
           <w:sz w:val="28"/>
           <w:szCs w:val="28"/>
         </w:rPr>
@@ -2599,6 +2606,7 @@
         <w:rPr>
           <w:b/>
           <w:bCs/>
+          <w:noProof/>
           <w:sz w:val="34"/>
           <w:szCs w:val="34"/>
         </w:rPr>
@@ -2721,23 +2729,7 @@
           <w:sz w:val="34"/>
           <w:szCs w:val="34"/>
         </w:rPr>
-        <w:t xml:space="preserve"> </w:t>
-      </w:r>
-      <w:proofErr w:type="spellStart"/>
-      <w:r>
-        <w:rPr>
-          <w:sz w:val="34"/>
-          <w:szCs w:val="34"/>
-        </w:rPr>
-        <w:t>Vm</w:t>
-      </w:r>
-      <w:proofErr w:type="spellEnd"/>
-      <w:r>
-        <w:rPr>
-          <w:sz w:val="34"/>
-          <w:szCs w:val="34"/>
-        </w:rPr>
-        <w:t>, and run</w:t>
+        <w:t xml:space="preserve"> Vm, and run</w:t>
       </w:r>
     </w:p>
     <w:p>
@@ -2910,12 +2902,19 @@
           <w:szCs w:val="34"/>
         </w:rPr>
       </w:pPr>
-      <w:r>
-        <w:rPr>
-          <w:sz w:val="34"/>
-          <w:szCs w:val="34"/>
-        </w:rPr>
-        <w:lastRenderedPageBreak/>
+    </w:p>
+    <w:p>
+      <w:pPr>
+        <w:rPr>
+          <w:sz w:val="34"/>
+          <w:szCs w:val="34"/>
+        </w:rPr>
+      </w:pPr>
+      <w:r>
+        <w:rPr>
+          <w:sz w:val="34"/>
+          <w:szCs w:val="34"/>
+        </w:rPr>
         <w:t>Check each PODS</w:t>
       </w:r>
     </w:p>
@@ -2935,6 +2934,25 @@
           <w:sz w:val="34"/>
           <w:szCs w:val="34"/>
         </w:rPr>
+        <w:t>Exit before next command</w:t>
+      </w:r>
+    </w:p>
+    <w:p>
+      <w:pPr>
+        <w:rPr>
+          <w:b/>
+          <w:bCs/>
+          <w:sz w:val="34"/>
+          <w:szCs w:val="34"/>
+        </w:rPr>
+      </w:pPr>
+      <w:r>
+        <w:rPr>
+          <w:b/>
+          <w:bCs/>
+          <w:sz w:val="34"/>
+          <w:szCs w:val="34"/>
+        </w:rPr>
         <w:t xml:space="preserve">$ </w:t>
       </w:r>
       <w:proofErr w:type="spellStart"/>
@@ -2980,6 +2998,7 @@
       <w:r>
         <w:rPr>
           <w:rFonts w:ascii="Lucida Sans Typewriter" w:hAnsi="Lucida Sans Typewriter" w:cs="Arial"/>
+          <w:noProof/>
           <w:sz w:val="28"/>
           <w:szCs w:val="28"/>
         </w:rPr>
@@ -3092,9 +3111,11 @@
         <w:rPr>
           <w:b/>
           <w:bCs/>
-          <w:sz w:val="34"/>
-          <w:szCs w:val="34"/>
-        </w:rPr>
+          <w:noProof/>
+          <w:sz w:val="34"/>
+          <w:szCs w:val="34"/>
+        </w:rPr>
+        <w:lastRenderedPageBreak/>
         <w:drawing>
           <wp:inline distT="0" distB="0" distL="0" distR="0" wp14:anchorId="0A958FA4" wp14:editId="3EB067BB">
             <wp:extent cx="5943600" cy="3139440"/>
@@ -3153,7 +3174,6 @@
           <w:sz w:val="34"/>
           <w:szCs w:val="34"/>
         </w:rPr>
-        <w:lastRenderedPageBreak/>
         <w:t>Expose it to the external world</w:t>
       </w:r>
       <w:r>
@@ -3163,7 +3183,27 @@
           <w:sz w:val="34"/>
           <w:szCs w:val="34"/>
         </w:rPr>
-        <w:t xml:space="preserve"> ( Here the external world for the pod is </w:t>
+        <w:t xml:space="preserve"> </w:t>
+      </w:r>
+      <w:proofErr w:type="gramStart"/>
+      <w:r>
+        <w:rPr>
+          <w:b/>
+          <w:bCs/>
+          <w:sz w:val="34"/>
+          <w:szCs w:val="34"/>
+        </w:rPr>
+        <w:t>( Here</w:t>
+      </w:r>
+      <w:proofErr w:type="gramEnd"/>
+      <w:r>
+        <w:rPr>
+          <w:b/>
+          <w:bCs/>
+          <w:sz w:val="34"/>
+          <w:szCs w:val="34"/>
+        </w:rPr>
+        <w:t xml:space="preserve"> the external world for the pod is </w:t>
       </w:r>
       <w:proofErr w:type="spellStart"/>
       <w:r>
@@ -3219,6 +3259,7 @@
         <w:rPr>
           <w:b/>
           <w:bCs/>
+          <w:noProof/>
           <w:sz w:val="34"/>
           <w:szCs w:val="34"/>
         </w:rPr>
@@ -3275,9 +3316,11 @@
           <w:sz w:val="34"/>
           <w:szCs w:val="34"/>
         </w:rPr>
+        <w:lastRenderedPageBreak/>
         <w:t xml:space="preserve">$ </w:t>
       </w:r>
       <w:proofErr w:type="spellStart"/>
+      <w:proofErr w:type="gramStart"/>
       <w:r>
         <w:rPr>
           <w:b/>
@@ -3304,7 +3347,27 @@
           <w:sz w:val="34"/>
           <w:szCs w:val="34"/>
         </w:rPr>
-        <w:t xml:space="preserve"> apply  -f  </w:t>
+        <w:t xml:space="preserve"> apply</w:t>
+      </w:r>
+      <w:proofErr w:type="gramEnd"/>
+      <w:r>
+        <w:rPr>
+          <w:b/>
+          <w:bCs/>
+          <w:sz w:val="34"/>
+          <w:szCs w:val="34"/>
+        </w:rPr>
+        <w:t xml:space="preserve">  -</w:t>
+      </w:r>
+      <w:proofErr w:type="gramStart"/>
+      <w:r>
+        <w:rPr>
+          <w:b/>
+          <w:bCs/>
+          <w:sz w:val="34"/>
+          <w:szCs w:val="34"/>
+        </w:rPr>
+        <w:t xml:space="preserve">f  </w:t>
       </w:r>
       <w:proofErr w:type="spellStart"/>
       <w:r>
@@ -3316,6 +3379,7 @@
         </w:rPr>
         <w:t>service</w:t>
       </w:r>
+      <w:proofErr w:type="gramEnd"/>
       <w:r>
         <w:rPr>
           <w:b/>
@@ -3351,6 +3415,7 @@
       <w:r>
         <w:rPr>
           <w:rFonts w:ascii="Lucida Sans Typewriter" w:hAnsi="Lucida Sans Typewriter" w:cs="Arial"/>
+          <w:noProof/>
           <w:sz w:val="28"/>
           <w:szCs w:val="28"/>
         </w:rPr>
@@ -3465,10 +3530,10 @@
           <w:sz w:val="34"/>
           <w:szCs w:val="34"/>
         </w:rPr>
-        <w:lastRenderedPageBreak/>
         <w:t xml:space="preserve">$ </w:t>
       </w:r>
       <w:proofErr w:type="spellStart"/>
+      <w:proofErr w:type="gramStart"/>
       <w:r>
         <w:rPr>
           <w:b/>
@@ -3495,7 +3560,17 @@
           <w:sz w:val="34"/>
           <w:szCs w:val="34"/>
         </w:rPr>
-        <w:t xml:space="preserve"> describe  services/node</w:t>
+        <w:t xml:space="preserve"> describe</w:t>
+      </w:r>
+      <w:proofErr w:type="gramEnd"/>
+      <w:r>
+        <w:rPr>
+          <w:b/>
+          <w:bCs/>
+          <w:sz w:val="34"/>
+          <w:szCs w:val="34"/>
+        </w:rPr>
+        <w:t xml:space="preserve">  services/node</w:t>
       </w:r>
       <w:r>
         <w:rPr>
@@ -3529,6 +3604,7 @@
       <w:r>
         <w:rPr>
           <w:rFonts w:ascii="Lucida Sans Typewriter" w:hAnsi="Lucida Sans Typewriter" w:cs="Arial"/>
+          <w:noProof/>
           <w:sz w:val="28"/>
           <w:szCs w:val="28"/>
         </w:rPr>
@@ -3597,7 +3673,27 @@
           <w:szCs w:val="28"/>
           <w:highlight w:val="lightGray"/>
         </w:rPr>
-        <w:t xml:space="preserve">This clearly shows that the service has created the LOADBALANCER. </w:t>
+        <w:t xml:space="preserve">This clearly shows that the service has created </w:t>
+      </w:r>
+      <w:proofErr w:type="gramStart"/>
+      <w:r>
+        <w:rPr>
+          <w:rFonts w:ascii="Lucida Sans Typewriter" w:hAnsi="Lucida Sans Typewriter" w:cs="Arial"/>
+          <w:sz w:val="28"/>
+          <w:szCs w:val="28"/>
+          <w:highlight w:val="lightGray"/>
+        </w:rPr>
+        <w:t>the LOADBALANCER</w:t>
+      </w:r>
+      <w:proofErr w:type="gramEnd"/>
+      <w:r>
+        <w:rPr>
+          <w:rFonts w:ascii="Lucida Sans Typewriter" w:hAnsi="Lucida Sans Typewriter" w:cs="Arial"/>
+          <w:sz w:val="28"/>
+          <w:szCs w:val="28"/>
+          <w:highlight w:val="lightGray"/>
+        </w:rPr>
+        <w:t xml:space="preserve">. </w:t>
       </w:r>
     </w:p>
     <w:p>
@@ -3648,7 +3744,7 @@
           <w:szCs w:val="28"/>
           <w:highlight w:val="lightGray"/>
         </w:rPr>
-        <w:t>32150</w:t>
+        <w:t>30303</w:t>
       </w:r>
       <w:r>
         <w:rPr>
@@ -3671,1082 +3767,9 @@
         </w:rPr>
       </w:pPr>
     </w:p>
-    <w:p>
-      <w:pPr>
-        <w:spacing w:after="0"/>
-        <w:rPr>
-          <w:rFonts w:ascii="Lucida Sans Typewriter" w:hAnsi="Lucida Sans Typewriter" w:cs="Arial"/>
-          <w:sz w:val="28"/>
-          <w:szCs w:val="28"/>
-          <w:highlight w:val="lightGray"/>
-        </w:rPr>
-      </w:pPr>
-      <w:r>
-        <w:rPr>
-          <w:noProof/>
-        </w:rPr>
-        <w:drawing>
-          <wp:inline distT="0" distB="0" distL="0" distR="0" wp14:anchorId="16D46F3B" wp14:editId="4A8A7725">
-            <wp:extent cx="3872285" cy="2732637"/>
-            <wp:effectExtent l="0" t="0" r="0" b="0"/>
-            <wp:docPr id="11" name="Picture 11"/>
-            <wp:cNvGraphicFramePr>
-              <a:graphicFrameLocks xmlns:a="http://schemas.openxmlformats.org/drawingml/2006/main" noChangeAspect="1"/>
-            </wp:cNvGraphicFramePr>
-            <a:graphic xmlns:a="http://schemas.openxmlformats.org/drawingml/2006/main">
-              <a:graphicData uri="http://schemas.openxmlformats.org/drawingml/2006/picture">
-                <pic:pic xmlns:pic="http://schemas.openxmlformats.org/drawingml/2006/picture">
-                  <pic:nvPicPr>
-                    <pic:cNvPr id="1" name=""/>
-                    <pic:cNvPicPr/>
-                  </pic:nvPicPr>
-                  <pic:blipFill>
-                    <a:blip r:embed="rId16"/>
-                    <a:stretch>
-                      <a:fillRect/>
-                    </a:stretch>
-                  </pic:blipFill>
-                  <pic:spPr>
-                    <a:xfrm>
-                      <a:off x="0" y="0"/>
-                      <a:ext cx="3884485" cy="2741247"/>
-                    </a:xfrm>
-                    <a:prstGeom prst="rect">
-                      <a:avLst/>
-                    </a:prstGeom>
-                  </pic:spPr>
-                </pic:pic>
-              </a:graphicData>
-            </a:graphic>
-          </wp:inline>
-        </w:drawing>
-      </w:r>
-    </w:p>
-    <w:p>
-      <w:pPr>
-        <w:spacing w:after="0"/>
-        <w:rPr>
-          <w:rFonts w:ascii="Lucida Sans Typewriter" w:hAnsi="Lucida Sans Typewriter" w:cs="Arial"/>
-          <w:sz w:val="28"/>
-          <w:szCs w:val="28"/>
-          <w:highlight w:val="lightGray"/>
-        </w:rPr>
-      </w:pPr>
-    </w:p>
-    <w:p>
-      <w:pPr>
-        <w:spacing w:after="0"/>
-        <w:rPr>
-          <w:rFonts w:ascii="Lucida Sans Typewriter" w:hAnsi="Lucida Sans Typewriter" w:cs="Arial"/>
-          <w:sz w:val="28"/>
-          <w:szCs w:val="28"/>
-          <w:highlight w:val="lightGray"/>
-        </w:rPr>
-      </w:pPr>
-    </w:p>
-    <w:p>
-      <w:pPr>
-        <w:spacing w:after="0"/>
-        <w:rPr>
-          <w:rFonts w:ascii="Lucida Sans Typewriter" w:hAnsi="Lucida Sans Typewriter" w:cs="Arial"/>
-          <w:sz w:val="28"/>
-          <w:szCs w:val="28"/>
-          <w:highlight w:val="lightGray"/>
-        </w:rPr>
-      </w:pPr>
-    </w:p>
-    <w:p>
-      <w:pPr>
-        <w:spacing w:after="0"/>
-        <w:rPr>
-          <w:rFonts w:ascii="Lucida Sans Typewriter" w:hAnsi="Lucida Sans Typewriter" w:cs="Arial"/>
-          <w:sz w:val="28"/>
-          <w:szCs w:val="28"/>
-          <w:highlight w:val="lightGray"/>
-        </w:rPr>
-      </w:pPr>
-    </w:p>
-    <w:p>
-      <w:pPr>
-        <w:spacing w:after="0"/>
-        <w:rPr>
-          <w:rFonts w:ascii="Lucida Sans Typewriter" w:hAnsi="Lucida Sans Typewriter" w:cs="Arial"/>
-          <w:sz w:val="28"/>
-          <w:szCs w:val="28"/>
-          <w:highlight w:val="lightGray"/>
-        </w:rPr>
-      </w:pPr>
-    </w:p>
-    <w:p>
-      <w:pPr>
-        <w:spacing w:after="0"/>
-        <w:rPr>
-          <w:rFonts w:ascii="Lucida Sans Typewriter" w:hAnsi="Lucida Sans Typewriter" w:cs="Arial"/>
-          <w:sz w:val="28"/>
-          <w:szCs w:val="28"/>
-          <w:highlight w:val="lightGray"/>
-        </w:rPr>
-      </w:pPr>
-    </w:p>
-    <w:p>
-      <w:pPr>
-        <w:pStyle w:val="ListParagraph"/>
-        <w:numPr>
-          <w:ilvl w:val="0"/>
-          <w:numId w:val="32"/>
-        </w:numPr>
-        <w:rPr>
-          <w:b/>
-          <w:bCs/>
-          <w:sz w:val="34"/>
-          <w:szCs w:val="34"/>
-        </w:rPr>
-      </w:pPr>
-      <w:r>
-        <w:rPr>
-          <w:b/>
-          <w:bCs/>
-          <w:sz w:val="34"/>
-          <w:szCs w:val="34"/>
-        </w:rPr>
-        <w:t>Test – POD Failures</w:t>
-      </w:r>
-    </w:p>
-    <w:p>
-      <w:pPr>
-        <w:spacing w:after="0"/>
-        <w:rPr>
-          <w:rFonts w:ascii="Lucida Sans Typewriter" w:hAnsi="Lucida Sans Typewriter" w:cs="Arial"/>
-          <w:sz w:val="28"/>
-          <w:szCs w:val="28"/>
-          <w:highlight w:val="lightGray"/>
-        </w:rPr>
-      </w:pPr>
-      <w:r>
-        <w:rPr>
-          <w:noProof/>
-        </w:rPr>
-        <w:drawing>
-          <wp:inline distT="0" distB="0" distL="0" distR="0" wp14:anchorId="48021E0A" wp14:editId="14473C7A">
-            <wp:extent cx="4162425" cy="504825"/>
-            <wp:effectExtent l="0" t="0" r="9525" b="9525"/>
-            <wp:docPr id="12" name="Picture 12"/>
-            <wp:cNvGraphicFramePr>
-              <a:graphicFrameLocks xmlns:a="http://schemas.openxmlformats.org/drawingml/2006/main" noChangeAspect="1"/>
-            </wp:cNvGraphicFramePr>
-            <a:graphic xmlns:a="http://schemas.openxmlformats.org/drawingml/2006/main">
-              <a:graphicData uri="http://schemas.openxmlformats.org/drawingml/2006/picture">
-                <pic:pic xmlns:pic="http://schemas.openxmlformats.org/drawingml/2006/picture">
-                  <pic:nvPicPr>
-                    <pic:cNvPr id="1" name=""/>
-                    <pic:cNvPicPr/>
-                  </pic:nvPicPr>
-                  <pic:blipFill>
-                    <a:blip r:embed="rId17"/>
-                    <a:stretch>
-                      <a:fillRect/>
-                    </a:stretch>
-                  </pic:blipFill>
-                  <pic:spPr>
-                    <a:xfrm>
-                      <a:off x="0" y="0"/>
-                      <a:ext cx="4162425" cy="504825"/>
-                    </a:xfrm>
-                    <a:prstGeom prst="rect">
-                      <a:avLst/>
-                    </a:prstGeom>
-                  </pic:spPr>
-                </pic:pic>
-              </a:graphicData>
-            </a:graphic>
-          </wp:inline>
-        </w:drawing>
-      </w:r>
-    </w:p>
-    <w:p>
-      <w:pPr>
-        <w:spacing w:after="0"/>
-        <w:rPr>
-          <w:rFonts w:ascii="Lucida Sans Typewriter" w:hAnsi="Lucida Sans Typewriter" w:cs="Arial"/>
-          <w:sz w:val="28"/>
-          <w:szCs w:val="28"/>
-        </w:rPr>
-      </w:pPr>
-      <w:r>
-        <w:rPr>
-          <w:rFonts w:ascii="Lucida Sans Typewriter" w:hAnsi="Lucida Sans Typewriter" w:cs="Arial"/>
-          <w:sz w:val="28"/>
-          <w:szCs w:val="28"/>
-        </w:rPr>
-        <w:t>We just removed a container.</w:t>
-      </w:r>
-    </w:p>
-    <w:p>
-      <w:pPr>
-        <w:spacing w:after="0"/>
-        <w:rPr>
-          <w:rFonts w:ascii="Lucida Sans Typewriter" w:hAnsi="Lucida Sans Typewriter" w:cs="Arial"/>
-          <w:sz w:val="28"/>
-          <w:szCs w:val="28"/>
-          <w:highlight w:val="lightGray"/>
-        </w:rPr>
-      </w:pPr>
-    </w:p>
-    <w:p>
-      <w:pPr>
-        <w:spacing w:after="0"/>
-        <w:rPr>
-          <w:rFonts w:ascii="Lucida Sans Typewriter" w:hAnsi="Lucida Sans Typewriter" w:cs="Arial"/>
-          <w:sz w:val="28"/>
-          <w:szCs w:val="28"/>
-          <w:highlight w:val="lightGray"/>
-        </w:rPr>
-      </w:pPr>
-      <w:r>
-        <w:rPr>
-          <w:rFonts w:ascii="Lucida Sans Typewriter" w:hAnsi="Lucida Sans Typewriter" w:cs="Arial"/>
-          <w:noProof/>
-          <w:sz w:val="28"/>
-          <w:szCs w:val="28"/>
-          <w:highlight w:val="lightGray"/>
-        </w:rPr>
-        <w:drawing>
-          <wp:inline distT="0" distB="0" distL="0" distR="0" wp14:anchorId="73DE91DC" wp14:editId="1C5FC2D6">
-            <wp:extent cx="5931535" cy="675640"/>
-            <wp:effectExtent l="0" t="0" r="0" b="0"/>
-            <wp:docPr id="13" name="Picture 13"/>
-            <wp:cNvGraphicFramePr>
-              <a:graphicFrameLocks xmlns:a="http://schemas.openxmlformats.org/drawingml/2006/main" noChangeAspect="1"/>
-            </wp:cNvGraphicFramePr>
-            <a:graphic xmlns:a="http://schemas.openxmlformats.org/drawingml/2006/main">
-              <a:graphicData uri="http://schemas.openxmlformats.org/drawingml/2006/picture">
-                <pic:pic xmlns:pic="http://schemas.openxmlformats.org/drawingml/2006/picture">
-                  <pic:nvPicPr>
-                    <pic:cNvPr id="0" name="Picture 3"/>
-                    <pic:cNvPicPr>
-                      <a:picLocks noChangeAspect="1" noChangeArrowheads="1"/>
-                    </pic:cNvPicPr>
-                  </pic:nvPicPr>
-                  <pic:blipFill>
-                    <a:blip r:embed="rId18">
-                      <a:extLst>
-                        <a:ext uri="{28A0092B-C50C-407E-A947-70E740481C1C}">
-                          <a14:useLocalDpi xmlns:a14="http://schemas.microsoft.com/office/drawing/2010/main" val="0"/>
-                        </a:ext>
-                      </a:extLst>
-                    </a:blip>
-                    <a:srcRect/>
-                    <a:stretch>
-                      <a:fillRect/>
-                    </a:stretch>
-                  </pic:blipFill>
-                  <pic:spPr bwMode="auto">
-                    <a:xfrm>
-                      <a:off x="0" y="0"/>
-                      <a:ext cx="5931535" cy="675640"/>
-                    </a:xfrm>
-                    <a:prstGeom prst="rect">
-                      <a:avLst/>
-                    </a:prstGeom>
-                    <a:noFill/>
-                    <a:ln>
-                      <a:noFill/>
-                    </a:ln>
-                  </pic:spPr>
-                </pic:pic>
-              </a:graphicData>
-            </a:graphic>
-          </wp:inline>
-        </w:drawing>
-      </w:r>
-    </w:p>
-    <w:p>
-      <w:pPr>
-        <w:spacing w:after="0"/>
-        <w:rPr>
-          <w:rFonts w:ascii="Lucida Sans Typewriter" w:hAnsi="Lucida Sans Typewriter" w:cs="Arial"/>
-          <w:sz w:val="28"/>
-          <w:szCs w:val="28"/>
-          <w:highlight w:val="lightGray"/>
-        </w:rPr>
-      </w:pPr>
-    </w:p>
-    <w:p>
-      <w:pPr>
-        <w:spacing w:after="0"/>
-        <w:rPr>
-          <w:rFonts w:ascii="Lucida Sans Typewriter" w:hAnsi="Lucida Sans Typewriter" w:cs="Arial"/>
-          <w:sz w:val="28"/>
-          <w:szCs w:val="28"/>
-          <w:highlight w:val="lightGray"/>
-        </w:rPr>
-      </w:pPr>
-      <w:r>
-        <w:rPr>
-          <w:rFonts w:ascii="Lucida Sans Typewriter" w:hAnsi="Lucida Sans Typewriter" w:cs="Arial"/>
-          <w:sz w:val="28"/>
-          <w:szCs w:val="28"/>
-          <w:highlight w:val="lightGray"/>
-        </w:rPr>
-        <w:t xml:space="preserve">The container is back with no time. </w:t>
-      </w:r>
-    </w:p>
-    <w:p>
-      <w:pPr>
-        <w:spacing w:after="0"/>
-        <w:rPr>
-          <w:rFonts w:ascii="Lucida Sans Typewriter" w:hAnsi="Lucida Sans Typewriter" w:cs="Arial"/>
-          <w:sz w:val="28"/>
-          <w:szCs w:val="28"/>
-        </w:rPr>
-      </w:pPr>
-      <w:r>
-        <w:rPr>
-          <w:rFonts w:ascii="Lucida Sans Typewriter" w:hAnsi="Lucida Sans Typewriter" w:cs="Arial"/>
-          <w:sz w:val="28"/>
-          <w:szCs w:val="28"/>
-          <w:highlight w:val="lightGray"/>
-        </w:rPr>
-        <w:t>This is the work of the Kubernetes.</w:t>
-      </w:r>
-    </w:p>
-    <w:p>
-      <w:pPr>
-        <w:spacing w:after="0"/>
-        <w:rPr>
-          <w:rFonts w:ascii="Lucida Sans Typewriter" w:hAnsi="Lucida Sans Typewriter" w:cs="Arial"/>
-          <w:sz w:val="28"/>
-          <w:szCs w:val="28"/>
-          <w:highlight w:val="lightGray"/>
-        </w:rPr>
-      </w:pPr>
-    </w:p>
-    <w:p>
-      <w:pPr>
-        <w:spacing w:after="0"/>
-        <w:rPr>
-          <w:rFonts w:ascii="Lucida Sans Typewriter" w:hAnsi="Lucida Sans Typewriter" w:cs="Arial"/>
-          <w:sz w:val="28"/>
-          <w:szCs w:val="28"/>
-          <w:highlight w:val="lightGray"/>
-        </w:rPr>
-      </w:pPr>
-    </w:p>
-    <w:p>
-      <w:pPr>
-        <w:spacing w:after="0"/>
-        <w:rPr>
-          <w:rFonts w:ascii="Lucida Sans Typewriter" w:hAnsi="Lucida Sans Typewriter" w:cs="Arial"/>
-          <w:sz w:val="28"/>
-          <w:szCs w:val="28"/>
-          <w:highlight w:val="lightGray"/>
-        </w:rPr>
-      </w:pPr>
-    </w:p>
-    <w:p>
-      <w:pPr>
-        <w:spacing w:after="0"/>
-        <w:rPr>
-          <w:rFonts w:ascii="Lucida Sans Typewriter" w:hAnsi="Lucida Sans Typewriter" w:cs="Arial"/>
-          <w:sz w:val="28"/>
-          <w:szCs w:val="28"/>
-          <w:highlight w:val="lightGray"/>
-        </w:rPr>
-      </w:pPr>
-    </w:p>
-    <w:p>
-      <w:pPr>
-        <w:pStyle w:val="ListParagraph"/>
-        <w:numPr>
-          <w:ilvl w:val="0"/>
-          <w:numId w:val="32"/>
-        </w:numPr>
-        <w:rPr>
-          <w:b/>
-          <w:bCs/>
-          <w:sz w:val="34"/>
-          <w:szCs w:val="34"/>
-        </w:rPr>
-      </w:pPr>
-      <w:r>
-        <w:rPr>
-          <w:b/>
-          <w:bCs/>
-          <w:sz w:val="34"/>
-          <w:szCs w:val="34"/>
-        </w:rPr>
-        <w:t>Test – Scale up</w:t>
-      </w:r>
-    </w:p>
-    <w:p>
-      <w:pPr>
-        <w:rPr>
-          <w:b/>
-          <w:bCs/>
-          <w:sz w:val="34"/>
-          <w:szCs w:val="34"/>
-        </w:rPr>
-      </w:pPr>
-      <w:r>
-        <w:rPr>
-          <w:b/>
-          <w:bCs/>
-          <w:sz w:val="34"/>
-          <w:szCs w:val="34"/>
-        </w:rPr>
-        <w:t xml:space="preserve">Change the replicas in the </w:t>
-      </w:r>
-      <w:r>
-        <w:rPr>
-          <w:b/>
-          <w:bCs/>
-          <w:sz w:val="34"/>
-          <w:szCs w:val="34"/>
-        </w:rPr>
-        <w:t>YAML</w:t>
-      </w:r>
-      <w:r>
-        <w:rPr>
-          <w:b/>
-          <w:bCs/>
-          <w:sz w:val="34"/>
-          <w:szCs w:val="34"/>
-        </w:rPr>
-        <w:t xml:space="preserve"> file and save it.</w:t>
-      </w:r>
-    </w:p>
-    <w:p>
-      <w:pPr>
-        <w:spacing w:after="0"/>
-        <w:rPr>
-          <w:rFonts w:ascii="Lucida Sans Typewriter" w:hAnsi="Lucida Sans Typewriter" w:cs="Arial"/>
-          <w:sz w:val="28"/>
-          <w:szCs w:val="28"/>
-          <w:highlight w:val="lightGray"/>
-        </w:rPr>
-      </w:pPr>
-    </w:p>
-    <w:p>
-      <w:pPr>
-        <w:spacing w:after="0"/>
-        <w:rPr>
-          <w:rFonts w:ascii="Lucida Sans Typewriter" w:hAnsi="Lucida Sans Typewriter" w:cs="Arial"/>
-          <w:sz w:val="28"/>
-          <w:szCs w:val="28"/>
-          <w:highlight w:val="lightGray"/>
-        </w:rPr>
-      </w:pPr>
-      <w:r>
-        <w:rPr>
-          <w:rFonts w:ascii="Lucida Sans Typewriter" w:hAnsi="Lucida Sans Typewriter" w:cs="Arial"/>
-          <w:noProof/>
-          <w:sz w:val="28"/>
-          <w:szCs w:val="28"/>
-          <w:highlight w:val="lightGray"/>
-        </w:rPr>
-        <w:drawing>
-          <wp:inline distT="0" distB="0" distL="0" distR="0" wp14:anchorId="2DF7E389" wp14:editId="279915C4">
-            <wp:extent cx="3148697" cy="1606164"/>
-            <wp:effectExtent l="0" t="0" r="0" b="0"/>
-            <wp:docPr id="14" name="Picture 14"/>
-            <wp:cNvGraphicFramePr>
-              <a:graphicFrameLocks xmlns:a="http://schemas.openxmlformats.org/drawingml/2006/main" noChangeAspect="1"/>
-            </wp:cNvGraphicFramePr>
-            <a:graphic xmlns:a="http://schemas.openxmlformats.org/drawingml/2006/main">
-              <a:graphicData uri="http://schemas.openxmlformats.org/drawingml/2006/picture">
-                <pic:pic xmlns:pic="http://schemas.openxmlformats.org/drawingml/2006/picture">
-                  <pic:nvPicPr>
-                    <pic:cNvPr id="0" name="Picture 4"/>
-                    <pic:cNvPicPr>
-                      <a:picLocks noChangeAspect="1" noChangeArrowheads="1"/>
-                    </pic:cNvPicPr>
-                  </pic:nvPicPr>
-                  <pic:blipFill>
-                    <a:blip r:embed="rId19">
-                      <a:extLst>
-                        <a:ext uri="{28A0092B-C50C-407E-A947-70E740481C1C}">
-                          <a14:useLocalDpi xmlns:a14="http://schemas.microsoft.com/office/drawing/2010/main" val="0"/>
-                        </a:ext>
-                      </a:extLst>
-                    </a:blip>
-                    <a:srcRect/>
-                    <a:stretch>
-                      <a:fillRect/>
-                    </a:stretch>
-                  </pic:blipFill>
-                  <pic:spPr bwMode="auto">
-                    <a:xfrm>
-                      <a:off x="0" y="0"/>
-                      <a:ext cx="3161763" cy="1612829"/>
-                    </a:xfrm>
-                    <a:prstGeom prst="rect">
-                      <a:avLst/>
-                    </a:prstGeom>
-                    <a:noFill/>
-                    <a:ln>
-                      <a:noFill/>
-                    </a:ln>
-                  </pic:spPr>
-                </pic:pic>
-              </a:graphicData>
-            </a:graphic>
-          </wp:inline>
-        </w:drawing>
-      </w:r>
-    </w:p>
-    <w:p>
-      <w:pPr>
-        <w:spacing w:after="0"/>
-        <w:rPr>
-          <w:rFonts w:ascii="Lucida Sans Typewriter" w:hAnsi="Lucida Sans Typewriter" w:cs="Arial"/>
-          <w:sz w:val="28"/>
-          <w:szCs w:val="28"/>
-          <w:highlight w:val="lightGray"/>
-        </w:rPr>
-      </w:pPr>
-    </w:p>
-    <w:p>
-      <w:pPr>
-        <w:spacing w:after="0"/>
-        <w:rPr>
-          <w:rFonts w:ascii="Lucida Sans Typewriter" w:hAnsi="Lucida Sans Typewriter" w:cs="Arial"/>
-          <w:sz w:val="28"/>
-          <w:szCs w:val="28"/>
-          <w:highlight w:val="lightGray"/>
-        </w:rPr>
-      </w:pPr>
-      <w:r>
-        <w:rPr>
-          <w:noProof/>
-        </w:rPr>
-        <w:lastRenderedPageBreak/>
-        <w:drawing>
-          <wp:inline distT="0" distB="0" distL="0" distR="0" wp14:anchorId="0A730684" wp14:editId="36E617BF">
-            <wp:extent cx="5724939" cy="535796"/>
-            <wp:effectExtent l="0" t="0" r="0" b="0"/>
-            <wp:docPr id="15" name="Picture 15"/>
-            <wp:cNvGraphicFramePr>
-              <a:graphicFrameLocks xmlns:a="http://schemas.openxmlformats.org/drawingml/2006/main" noChangeAspect="1"/>
-            </wp:cNvGraphicFramePr>
-            <a:graphic xmlns:a="http://schemas.openxmlformats.org/drawingml/2006/main">
-              <a:graphicData uri="http://schemas.openxmlformats.org/drawingml/2006/picture">
-                <pic:pic xmlns:pic="http://schemas.openxmlformats.org/drawingml/2006/picture">
-                  <pic:nvPicPr>
-                    <pic:cNvPr id="1" name=""/>
-                    <pic:cNvPicPr/>
-                  </pic:nvPicPr>
-                  <pic:blipFill>
-                    <a:blip r:embed="rId20"/>
-                    <a:stretch>
-                      <a:fillRect/>
-                    </a:stretch>
-                  </pic:blipFill>
-                  <pic:spPr>
-                    <a:xfrm>
-                      <a:off x="0" y="0"/>
-                      <a:ext cx="5751943" cy="538323"/>
-                    </a:xfrm>
-                    <a:prstGeom prst="rect">
-                      <a:avLst/>
-                    </a:prstGeom>
-                  </pic:spPr>
-                </pic:pic>
-              </a:graphicData>
-            </a:graphic>
-          </wp:inline>
-        </w:drawing>
-      </w:r>
-    </w:p>
-    <w:p>
-      <w:pPr>
-        <w:spacing w:after="0"/>
-        <w:rPr>
-          <w:rFonts w:ascii="Lucida Sans Typewriter" w:hAnsi="Lucida Sans Typewriter" w:cs="Arial"/>
-          <w:sz w:val="28"/>
-          <w:szCs w:val="28"/>
-          <w:highlight w:val="lightGray"/>
-        </w:rPr>
-      </w:pPr>
-    </w:p>
-    <w:p>
-      <w:pPr>
-        <w:spacing w:after="0"/>
-        <w:rPr>
-          <w:rFonts w:ascii="Lucida Sans Typewriter" w:hAnsi="Lucida Sans Typewriter" w:cs="Arial"/>
-          <w:sz w:val="28"/>
-          <w:szCs w:val="28"/>
-          <w:highlight w:val="lightGray"/>
-        </w:rPr>
-      </w:pPr>
-      <w:r>
-        <w:rPr>
-          <w:noProof/>
-        </w:rPr>
-        <w:drawing>
-          <wp:inline distT="0" distB="0" distL="0" distR="0" wp14:anchorId="4D567630" wp14:editId="7D28D43A">
-            <wp:extent cx="4206240" cy="1249289"/>
-            <wp:effectExtent l="0" t="0" r="3810" b="8255"/>
-            <wp:docPr id="16" name="Picture 16"/>
-            <wp:cNvGraphicFramePr>
-              <a:graphicFrameLocks xmlns:a="http://schemas.openxmlformats.org/drawingml/2006/main" noChangeAspect="1"/>
-            </wp:cNvGraphicFramePr>
-            <a:graphic xmlns:a="http://schemas.openxmlformats.org/drawingml/2006/main">
-              <a:graphicData uri="http://schemas.openxmlformats.org/drawingml/2006/picture">
-                <pic:pic xmlns:pic="http://schemas.openxmlformats.org/drawingml/2006/picture">
-                  <pic:nvPicPr>
-                    <pic:cNvPr id="1" name=""/>
-                    <pic:cNvPicPr/>
-                  </pic:nvPicPr>
-                  <pic:blipFill>
-                    <a:blip r:embed="rId21"/>
-                    <a:stretch>
-                      <a:fillRect/>
-                    </a:stretch>
-                  </pic:blipFill>
-                  <pic:spPr>
-                    <a:xfrm>
-                      <a:off x="0" y="0"/>
-                      <a:ext cx="4231672" cy="1256842"/>
-                    </a:xfrm>
-                    <a:prstGeom prst="rect">
-                      <a:avLst/>
-                    </a:prstGeom>
-                  </pic:spPr>
-                </pic:pic>
-              </a:graphicData>
-            </a:graphic>
-          </wp:inline>
-        </w:drawing>
-      </w:r>
-    </w:p>
-    <w:p>
-      <w:pPr>
-        <w:spacing w:after="0"/>
-        <w:rPr>
-          <w:rFonts w:ascii="Lucida Sans Typewriter" w:hAnsi="Lucida Sans Typewriter" w:cs="Arial"/>
-          <w:sz w:val="28"/>
-          <w:szCs w:val="28"/>
-          <w:highlight w:val="lightGray"/>
-        </w:rPr>
-      </w:pPr>
-    </w:p>
-    <w:p>
-      <w:pPr>
-        <w:spacing w:after="0"/>
-        <w:rPr>
-          <w:rFonts w:ascii="Lucida Sans Typewriter" w:hAnsi="Lucida Sans Typewriter" w:cs="Arial"/>
-          <w:b/>
-          <w:bCs/>
-          <w:sz w:val="28"/>
-          <w:szCs w:val="28"/>
-          <w:highlight w:val="lightGray"/>
-        </w:rPr>
-      </w:pPr>
-      <w:r>
-        <w:rPr>
-          <w:rFonts w:ascii="Lucida Sans Typewriter" w:hAnsi="Lucida Sans Typewriter" w:cs="Arial"/>
-          <w:b/>
-          <w:bCs/>
-          <w:sz w:val="28"/>
-          <w:szCs w:val="28"/>
-          <w:highlight w:val="lightGray"/>
-        </w:rPr>
-        <w:t xml:space="preserve">$ </w:t>
-      </w:r>
-      <w:proofErr w:type="spellStart"/>
-      <w:r>
-        <w:rPr>
-          <w:rFonts w:ascii="Lucida Sans Typewriter" w:hAnsi="Lucida Sans Typewriter" w:cs="Arial"/>
-          <w:b/>
-          <w:bCs/>
-          <w:sz w:val="28"/>
-          <w:szCs w:val="28"/>
-          <w:highlight w:val="lightGray"/>
-        </w:rPr>
-        <w:t>kubectl</w:t>
-      </w:r>
-      <w:proofErr w:type="spellEnd"/>
-      <w:r>
-        <w:rPr>
-          <w:rFonts w:ascii="Lucida Sans Typewriter" w:hAnsi="Lucida Sans Typewriter" w:cs="Arial"/>
-          <w:b/>
-          <w:bCs/>
-          <w:sz w:val="28"/>
-          <w:szCs w:val="28"/>
-          <w:highlight w:val="lightGray"/>
-        </w:rPr>
-        <w:t xml:space="preserve"> describe services/replica-</w:t>
-      </w:r>
-      <w:proofErr w:type="spellStart"/>
-      <w:r>
-        <w:rPr>
-          <w:rFonts w:ascii="Lucida Sans Typewriter" w:hAnsi="Lucida Sans Typewriter" w:cs="Arial"/>
-          <w:b/>
-          <w:bCs/>
-          <w:sz w:val="28"/>
-          <w:szCs w:val="28"/>
-          <w:highlight w:val="lightGray"/>
-        </w:rPr>
-        <w:t>nodeport</w:t>
-      </w:r>
-      <w:proofErr w:type="spellEnd"/>
-    </w:p>
-    <w:p>
-      <w:pPr>
-        <w:spacing w:after="0"/>
-        <w:rPr>
-          <w:rFonts w:ascii="Lucida Sans Typewriter" w:hAnsi="Lucida Sans Typewriter" w:cs="Arial"/>
-          <w:b/>
-          <w:bCs/>
-          <w:sz w:val="28"/>
-          <w:szCs w:val="28"/>
-          <w:highlight w:val="lightGray"/>
-        </w:rPr>
-      </w:pPr>
-    </w:p>
-    <w:p>
-      <w:pPr>
-        <w:spacing w:after="0"/>
-        <w:rPr>
-          <w:rFonts w:ascii="Lucida Sans Typewriter" w:hAnsi="Lucida Sans Typewriter" w:cs="Arial"/>
-          <w:sz w:val="28"/>
-          <w:szCs w:val="28"/>
-          <w:highlight w:val="lightGray"/>
-        </w:rPr>
-      </w:pPr>
-      <w:r>
-        <w:rPr>
-          <w:rFonts w:ascii="Lucida Sans Typewriter" w:hAnsi="Lucida Sans Typewriter" w:cs="Arial"/>
-          <w:noProof/>
-          <w:sz w:val="28"/>
-          <w:szCs w:val="28"/>
-          <w:highlight w:val="lightGray"/>
-        </w:rPr>
-        <w:drawing>
-          <wp:inline distT="0" distB="0" distL="0" distR="0" wp14:anchorId="003CA653" wp14:editId="18AE6324">
-            <wp:extent cx="5939790" cy="2266315"/>
-            <wp:effectExtent l="0" t="0" r="3810" b="635"/>
-            <wp:docPr id="17" name="Picture 17"/>
-            <wp:cNvGraphicFramePr>
-              <a:graphicFrameLocks xmlns:a="http://schemas.openxmlformats.org/drawingml/2006/main" noChangeAspect="1"/>
-            </wp:cNvGraphicFramePr>
-            <a:graphic xmlns:a="http://schemas.openxmlformats.org/drawingml/2006/main">
-              <a:graphicData uri="http://schemas.openxmlformats.org/drawingml/2006/picture">
-                <pic:pic xmlns:pic="http://schemas.openxmlformats.org/drawingml/2006/picture">
-                  <pic:nvPicPr>
-                    <pic:cNvPr id="0" name="Picture 5"/>
-                    <pic:cNvPicPr>
-                      <a:picLocks noChangeAspect="1" noChangeArrowheads="1"/>
-                    </pic:cNvPicPr>
-                  </pic:nvPicPr>
-                  <pic:blipFill>
-                    <a:blip r:embed="rId22">
-                      <a:extLst>
-                        <a:ext uri="{28A0092B-C50C-407E-A947-70E740481C1C}">
-                          <a14:useLocalDpi xmlns:a14="http://schemas.microsoft.com/office/drawing/2010/main" val="0"/>
-                        </a:ext>
-                      </a:extLst>
-                    </a:blip>
-                    <a:srcRect/>
-                    <a:stretch>
-                      <a:fillRect/>
-                    </a:stretch>
-                  </pic:blipFill>
-                  <pic:spPr bwMode="auto">
-                    <a:xfrm>
-                      <a:off x="0" y="0"/>
-                      <a:ext cx="5939790" cy="2266315"/>
-                    </a:xfrm>
-                    <a:prstGeom prst="rect">
-                      <a:avLst/>
-                    </a:prstGeom>
-                    <a:noFill/>
-                    <a:ln>
-                      <a:noFill/>
-                    </a:ln>
-                  </pic:spPr>
-                </pic:pic>
-              </a:graphicData>
-            </a:graphic>
-          </wp:inline>
-        </w:drawing>
-      </w:r>
-    </w:p>
-    <w:p>
-      <w:pPr>
-        <w:pStyle w:val="ListParagraph"/>
-        <w:numPr>
-          <w:ilvl w:val="0"/>
-          <w:numId w:val="32"/>
-        </w:numPr>
-        <w:rPr>
-          <w:b/>
-          <w:bCs/>
-          <w:sz w:val="34"/>
-          <w:szCs w:val="34"/>
-        </w:rPr>
-      </w:pPr>
-      <w:r>
-        <w:rPr>
-          <w:b/>
-          <w:bCs/>
-          <w:sz w:val="34"/>
-          <w:szCs w:val="34"/>
-        </w:rPr>
-        <w:t xml:space="preserve">Test – Scale </w:t>
-      </w:r>
-      <w:r>
-        <w:rPr>
-          <w:b/>
-          <w:bCs/>
-          <w:sz w:val="34"/>
-          <w:szCs w:val="34"/>
-        </w:rPr>
-        <w:t>down</w:t>
-      </w:r>
-    </w:p>
-    <w:p>
-      <w:pPr>
-        <w:rPr>
-          <w:b/>
-          <w:bCs/>
-          <w:sz w:val="34"/>
-          <w:szCs w:val="34"/>
-        </w:rPr>
-      </w:pPr>
-      <w:r>
-        <w:rPr>
-          <w:b/>
-          <w:bCs/>
-          <w:sz w:val="34"/>
-          <w:szCs w:val="34"/>
-        </w:rPr>
-        <w:t>Change the replicas in the YAML file and save it.</w:t>
-      </w:r>
-    </w:p>
-    <w:p>
-      <w:pPr>
-        <w:rPr>
-          <w:b/>
-          <w:bCs/>
-          <w:sz w:val="34"/>
-          <w:szCs w:val="34"/>
-        </w:rPr>
-      </w:pPr>
-      <w:r>
-        <w:rPr>
-          <w:b/>
-          <w:bCs/>
-          <w:noProof/>
-          <w:sz w:val="34"/>
-          <w:szCs w:val="34"/>
-        </w:rPr>
-        <w:drawing>
-          <wp:inline distT="0" distB="0" distL="0" distR="0" wp14:anchorId="4D816C81" wp14:editId="022B6C7C">
-            <wp:extent cx="2170706" cy="1359204"/>
-            <wp:effectExtent l="0" t="0" r="1270" b="0"/>
-            <wp:docPr id="18" name="Picture 18"/>
-            <wp:cNvGraphicFramePr>
-              <a:graphicFrameLocks xmlns:a="http://schemas.openxmlformats.org/drawingml/2006/main" noChangeAspect="1"/>
-            </wp:cNvGraphicFramePr>
-            <a:graphic xmlns:a="http://schemas.openxmlformats.org/drawingml/2006/main">
-              <a:graphicData uri="http://schemas.openxmlformats.org/drawingml/2006/picture">
-                <pic:pic xmlns:pic="http://schemas.openxmlformats.org/drawingml/2006/picture">
-                  <pic:nvPicPr>
-                    <pic:cNvPr id="0" name="Picture 6"/>
-                    <pic:cNvPicPr>
-                      <a:picLocks noChangeAspect="1" noChangeArrowheads="1"/>
-                    </pic:cNvPicPr>
-                  </pic:nvPicPr>
-                  <pic:blipFill>
-                    <a:blip r:embed="rId23">
-                      <a:extLst>
-                        <a:ext uri="{28A0092B-C50C-407E-A947-70E740481C1C}">
-                          <a14:useLocalDpi xmlns:a14="http://schemas.microsoft.com/office/drawing/2010/main" val="0"/>
-                        </a:ext>
-                      </a:extLst>
-                    </a:blip>
-                    <a:srcRect/>
-                    <a:stretch>
-                      <a:fillRect/>
-                    </a:stretch>
-                  </pic:blipFill>
-                  <pic:spPr bwMode="auto">
-                    <a:xfrm>
-                      <a:off x="0" y="0"/>
-                      <a:ext cx="2180335" cy="1365233"/>
-                    </a:xfrm>
-                    <a:prstGeom prst="rect">
-                      <a:avLst/>
-                    </a:prstGeom>
-                    <a:noFill/>
-                    <a:ln>
-                      <a:noFill/>
-                    </a:ln>
-                  </pic:spPr>
-                </pic:pic>
-              </a:graphicData>
-            </a:graphic>
-          </wp:inline>
-        </w:drawing>
-      </w:r>
-    </w:p>
-    <w:p>
-      <w:pPr>
-        <w:spacing w:after="0"/>
-        <w:rPr>
-          <w:rFonts w:ascii="Lucida Sans Typewriter" w:hAnsi="Lucida Sans Typewriter" w:cs="Arial"/>
-          <w:sz w:val="28"/>
-          <w:szCs w:val="28"/>
-          <w:highlight w:val="lightGray"/>
-        </w:rPr>
-      </w:pPr>
-      <w:r>
-        <w:rPr>
-          <w:noProof/>
-        </w:rPr>
-        <w:lastRenderedPageBreak/>
-        <w:drawing>
-          <wp:inline distT="0" distB="0" distL="0" distR="0" wp14:anchorId="45F520C7" wp14:editId="7BD54522">
-            <wp:extent cx="5943600" cy="1993265"/>
-            <wp:effectExtent l="0" t="0" r="0" b="6985"/>
-            <wp:docPr id="19" name="Picture 19"/>
-            <wp:cNvGraphicFramePr>
-              <a:graphicFrameLocks xmlns:a="http://schemas.openxmlformats.org/drawingml/2006/main" noChangeAspect="1"/>
-            </wp:cNvGraphicFramePr>
-            <a:graphic xmlns:a="http://schemas.openxmlformats.org/drawingml/2006/main">
-              <a:graphicData uri="http://schemas.openxmlformats.org/drawingml/2006/picture">
-                <pic:pic xmlns:pic="http://schemas.openxmlformats.org/drawingml/2006/picture">
-                  <pic:nvPicPr>
-                    <pic:cNvPr id="1" name=""/>
-                    <pic:cNvPicPr/>
-                  </pic:nvPicPr>
-                  <pic:blipFill>
-                    <a:blip r:embed="rId24"/>
-                    <a:stretch>
-                      <a:fillRect/>
-                    </a:stretch>
-                  </pic:blipFill>
-                  <pic:spPr>
-                    <a:xfrm>
-                      <a:off x="0" y="0"/>
-                      <a:ext cx="5943600" cy="1993265"/>
-                    </a:xfrm>
-                    <a:prstGeom prst="rect">
-                      <a:avLst/>
-                    </a:prstGeom>
-                  </pic:spPr>
-                </pic:pic>
-              </a:graphicData>
-            </a:graphic>
-          </wp:inline>
-        </w:drawing>
-      </w:r>
-    </w:p>
-    <w:p>
-      <w:pPr>
-        <w:spacing w:after="0"/>
-        <w:rPr>
-          <w:rFonts w:ascii="Lucida Sans Typewriter" w:hAnsi="Lucida Sans Typewriter" w:cs="Arial"/>
-          <w:sz w:val="28"/>
-          <w:szCs w:val="28"/>
-          <w:highlight w:val="lightGray"/>
-        </w:rPr>
-      </w:pPr>
-    </w:p>
-    <w:p>
-      <w:pPr>
-        <w:spacing w:after="0"/>
-        <w:rPr>
-          <w:rFonts w:ascii="Lucida Sans Typewriter" w:hAnsi="Lucida Sans Typewriter" w:cs="Arial"/>
-          <w:sz w:val="28"/>
-          <w:szCs w:val="28"/>
-          <w:highlight w:val="lightGray"/>
-        </w:rPr>
-      </w:pPr>
-      <w:r>
-        <w:rPr>
-          <w:rFonts w:ascii="Lucida Sans Typewriter" w:hAnsi="Lucida Sans Typewriter" w:cs="Arial"/>
-          <w:noProof/>
-          <w:sz w:val="28"/>
-          <w:szCs w:val="28"/>
-          <w:highlight w:val="lightGray"/>
-        </w:rPr>
-        <w:drawing>
-          <wp:inline distT="0" distB="0" distL="0" distR="0" wp14:anchorId="37915473" wp14:editId="5CD069E6">
-            <wp:extent cx="5939790" cy="2822575"/>
-            <wp:effectExtent l="0" t="0" r="3810" b="0"/>
-            <wp:docPr id="20" name="Picture 20"/>
-            <wp:cNvGraphicFramePr>
-              <a:graphicFrameLocks xmlns:a="http://schemas.openxmlformats.org/drawingml/2006/main" noChangeAspect="1"/>
-            </wp:cNvGraphicFramePr>
-            <a:graphic xmlns:a="http://schemas.openxmlformats.org/drawingml/2006/main">
-              <a:graphicData uri="http://schemas.openxmlformats.org/drawingml/2006/picture">
-                <pic:pic xmlns:pic="http://schemas.openxmlformats.org/drawingml/2006/picture">
-                  <pic:nvPicPr>
-                    <pic:cNvPr id="0" name="Picture 7"/>
-                    <pic:cNvPicPr>
-                      <a:picLocks noChangeAspect="1" noChangeArrowheads="1"/>
-                    </pic:cNvPicPr>
-                  </pic:nvPicPr>
-                  <pic:blipFill>
-                    <a:blip r:embed="rId25">
-                      <a:extLst>
-                        <a:ext uri="{28A0092B-C50C-407E-A947-70E740481C1C}">
-                          <a14:useLocalDpi xmlns:a14="http://schemas.microsoft.com/office/drawing/2010/main" val="0"/>
-                        </a:ext>
-                      </a:extLst>
-                    </a:blip>
-                    <a:srcRect/>
-                    <a:stretch>
-                      <a:fillRect/>
-                    </a:stretch>
-                  </pic:blipFill>
-                  <pic:spPr bwMode="auto">
-                    <a:xfrm>
-                      <a:off x="0" y="0"/>
-                      <a:ext cx="5939790" cy="2822575"/>
-                    </a:xfrm>
-                    <a:prstGeom prst="rect">
-                      <a:avLst/>
-                    </a:prstGeom>
-                    <a:noFill/>
-                    <a:ln>
-                      <a:noFill/>
-                    </a:ln>
-                  </pic:spPr>
-                </pic:pic>
-              </a:graphicData>
-            </a:graphic>
-          </wp:inline>
-        </w:drawing>
-      </w:r>
-    </w:p>
-    <w:p>
-      <w:pPr>
-        <w:spacing w:after="0"/>
-        <w:rPr>
-          <w:rFonts w:ascii="Lucida Sans Typewriter" w:hAnsi="Lucida Sans Typewriter" w:cs="Arial"/>
-          <w:sz w:val="28"/>
-          <w:szCs w:val="28"/>
-          <w:highlight w:val="lightGray"/>
-        </w:rPr>
-      </w:pPr>
-    </w:p>
-    <w:p>
-      <w:pPr>
-        <w:spacing w:after="0"/>
-        <w:rPr>
-          <w:rFonts w:ascii="Lucida Sans Typewriter" w:hAnsi="Lucida Sans Typewriter" w:cs="Arial"/>
-          <w:sz w:val="28"/>
-          <w:szCs w:val="28"/>
-          <w:highlight w:val="lightGray"/>
-        </w:rPr>
-      </w:pPr>
-    </w:p>
     <w:sectPr>
-      <w:headerReference w:type="default" r:id="rId26"/>
-      <w:footerReference w:type="default" r:id="rId27"/>
+      <w:headerReference w:type="default" r:id="rId16"/>
+      <w:footerReference w:type="default" r:id="rId17"/>
       <w:pgSz w:w="12240" w:h="15840"/>
       <w:pgMar w:top="1440" w:right="1440" w:bottom="1440" w:left="1440" w:header="720" w:footer="720" w:gutter="0"/>
       <w:cols w:space="720"/>
@@ -4757,7 +3780,7 @@
 </file>
 
 <file path=word/endnotes.xml><?xml version="1.0" encoding="utf-8"?>
-<w:endnotes xmlns:wpc="http://schemas.microsoft.com/office/word/2010/wordprocessingCanvas" xmlns:cx="http://schemas.microsoft.com/office/drawing/2014/chartex" xmlns:cx1="http://schemas.microsoft.com/office/drawing/2015/9/8/chartex" xmlns:cx2="http://schemas.microsoft.com/office/drawing/2015/10/21/chartex" xmlns:cx3="http://schemas.microsoft.com/office/drawing/2016/5/9/chartex" xmlns:cx4="http://schemas.microsoft.com/office/drawing/2016/5/10/chartex" xmlns:cx5="http://schemas.microsoft.com/office/drawing/2016/5/11/chartex" xmlns:cx6="http://schemas.microsoft.com/office/drawing/2016/5/12/chartex" xmlns:cx7="http://schemas.microsoft.com/office/drawing/2016/5/13/chartex" xmlns:cx8="http://schemas.microsoft.com/office/drawing/2016/5/14/chartex" xmlns:mc="http://schemas.openxmlformats.org/markup-compatibility/2006" xmlns:aink="http://schemas.microsoft.com/office/drawing/2016/ink" xmlns:am3d="http://schemas.microsoft.com/office/drawing/2017/model3d" xmlns:o="urn:schemas-microsoft-com:office:office" xmlns:oel="http://schemas.microsoft.com/office/2019/extlst" xmlns:r="http://schemas.openxmlformats.org/officeDocument/2006/relationships" xmlns:m="http://schemas.openxmlformats.org/officeDocument/2006/math" xmlns:v="urn:schemas-microsoft-com:vml" xmlns:wp14="http://schemas.microsoft.com/office/word/2010/wordprocessingDrawing" xmlns:wp="http://schemas.openxmlformats.org/drawingml/2006/wordprocessingDrawing" xmlns:w10="urn:schemas-microsoft-com:office:word" xmlns:w="http://schemas.openxmlformats.org/wordprocessingml/2006/main" xmlns:w14="http://schemas.microsoft.com/office/word/2010/wordml" xmlns:w15="http://schemas.microsoft.com/office/word/2012/wordml" xmlns:w16cex="http://schemas.microsoft.com/office/word/2018/wordml/cex" xmlns:w16cid="http://schemas.microsoft.com/office/word/2016/wordml/cid" xmlns:w16="http://schemas.microsoft.com/office/word/2018/wordml" xmlns:w16du="http://schemas.microsoft.com/office/word/2023/wordml/word16du" xmlns:w16sdtdh="http://schemas.microsoft.com/office/word/2020/wordml/sdtdatahash" xmlns:w16se="http://schemas.microsoft.com/office/word/2015/wordml/symex" xmlns:wpg="http://schemas.microsoft.com/office/word/2010/wordprocessingGroup" xmlns:wpi="http://schemas.microsoft.com/office/word/2010/wordprocessingInk" xmlns:wne="http://schemas.microsoft.com/office/word/2006/wordml" xmlns:wps="http://schemas.microsoft.com/office/word/2010/wordprocessingShape" mc:Ignorable="w14 w15 w16se w16cid w16 w16cex w16sdtdh w16du wp14">
+<w:endnotes xmlns:wpc="http://schemas.microsoft.com/office/word/2010/wordprocessingCanvas" xmlns:cx="http://schemas.microsoft.com/office/drawing/2014/chartex" xmlns:cx1="http://schemas.microsoft.com/office/drawing/2015/9/8/chartex" xmlns:cx2="http://schemas.microsoft.com/office/drawing/2015/10/21/chartex" xmlns:cx3="http://schemas.microsoft.com/office/drawing/2016/5/9/chartex" xmlns:cx4="http://schemas.microsoft.com/office/drawing/2016/5/10/chartex" xmlns:cx5="http://schemas.microsoft.com/office/drawing/2016/5/11/chartex" xmlns:cx6="http://schemas.microsoft.com/office/drawing/2016/5/12/chartex" xmlns:cx7="http://schemas.microsoft.com/office/drawing/2016/5/13/chartex" xmlns:cx8="http://schemas.microsoft.com/office/drawing/2016/5/14/chartex" xmlns:mc="http://schemas.openxmlformats.org/markup-compatibility/2006" xmlns:aink="http://schemas.microsoft.com/office/drawing/2016/ink" xmlns:am3d="http://schemas.microsoft.com/office/drawing/2017/model3d" xmlns:o="urn:schemas-microsoft-com:office:office" xmlns:oel="http://schemas.microsoft.com/office/2019/extlst" xmlns:r="http://schemas.openxmlformats.org/officeDocument/2006/relationships" xmlns:m="http://schemas.openxmlformats.org/officeDocument/2006/math" xmlns:v="urn:schemas-microsoft-com:vml" xmlns:wp14="http://schemas.microsoft.com/office/word/2010/wordprocessingDrawing" xmlns:wp="http://schemas.openxmlformats.org/drawingml/2006/wordprocessingDrawing" xmlns:w10="urn:schemas-microsoft-com:office:word" xmlns:w="http://schemas.openxmlformats.org/wordprocessingml/2006/main" xmlns:w14="http://schemas.microsoft.com/office/word/2010/wordml" xmlns:w15="http://schemas.microsoft.com/office/word/2012/wordml" xmlns:w16cex="http://schemas.microsoft.com/office/word/2018/wordml/cex" xmlns:w16cid="http://schemas.microsoft.com/office/word/2016/wordml/cid" xmlns:w16="http://schemas.microsoft.com/office/word/2018/wordml" xmlns:w16du="http://schemas.microsoft.com/office/word/2023/wordml/word16du" xmlns:w16sdtdh="http://schemas.microsoft.com/office/word/2020/wordml/sdtdatahash" xmlns:w16sdtfl="http://schemas.microsoft.com/office/word/2024/wordml/sdtformatlock" xmlns:w16se="http://schemas.microsoft.com/office/word/2015/wordml/symex" xmlns:wpg="http://schemas.microsoft.com/office/word/2010/wordprocessingGroup" xmlns:wpi="http://schemas.microsoft.com/office/word/2010/wordprocessingInk" xmlns:wne="http://schemas.microsoft.com/office/word/2006/wordml" xmlns:wps="http://schemas.microsoft.com/office/word/2010/wordprocessingShape" mc:Ignorable="w14 w15 w16se w16cid w16 w16cex w16sdtdh w16sdtfl w16du wp14">
   <w:endnote w:type="separator" w:id="-1">
     <w:p>
       <w:pPr>
@@ -4782,7 +3805,7 @@
 </file>
 
 <file path=word/footer1.xml><?xml version="1.0" encoding="utf-8"?>
-<w:ftr xmlns:wpc="http://schemas.microsoft.com/office/word/2010/wordprocessingCanvas" xmlns:cx="http://schemas.microsoft.com/office/drawing/2014/chartex" xmlns:cx1="http://schemas.microsoft.com/office/drawing/2015/9/8/chartex" xmlns:cx2="http://schemas.microsoft.com/office/drawing/2015/10/21/chartex" xmlns:cx3="http://schemas.microsoft.com/office/drawing/2016/5/9/chartex" xmlns:cx4="http://schemas.microsoft.com/office/drawing/2016/5/10/chartex" xmlns:cx5="http://schemas.microsoft.com/office/drawing/2016/5/11/chartex" xmlns:cx6="http://schemas.microsoft.com/office/drawing/2016/5/12/chartex" xmlns:cx7="http://schemas.microsoft.com/office/drawing/2016/5/13/chartex" xmlns:cx8="http://schemas.microsoft.com/office/drawing/2016/5/14/chartex" xmlns:mc="http://schemas.openxmlformats.org/markup-compatibility/2006" xmlns:aink="http://schemas.microsoft.com/office/drawing/2016/ink" xmlns:am3d="http://schemas.microsoft.com/office/drawing/2017/model3d" xmlns:o="urn:schemas-microsoft-com:office:office" xmlns:oel="http://schemas.microsoft.com/office/2019/extlst" xmlns:r="http://schemas.openxmlformats.org/officeDocument/2006/relationships" xmlns:m="http://schemas.openxmlformats.org/officeDocument/2006/math" xmlns:v="urn:schemas-microsoft-com:vml" xmlns:wp14="http://schemas.microsoft.com/office/word/2010/wordprocessingDrawing" xmlns:wp="http://schemas.openxmlformats.org/drawingml/2006/wordprocessingDrawing" xmlns:w10="urn:schemas-microsoft-com:office:word" xmlns:w="http://schemas.openxmlformats.org/wordprocessingml/2006/main" xmlns:w14="http://schemas.microsoft.com/office/word/2010/wordml" xmlns:w15="http://schemas.microsoft.com/office/word/2012/wordml" xmlns:w16cex="http://schemas.microsoft.com/office/word/2018/wordml/cex" xmlns:w16cid="http://schemas.microsoft.com/office/word/2016/wordml/cid" xmlns:w16="http://schemas.microsoft.com/office/word/2018/wordml" xmlns:w16du="http://schemas.microsoft.com/office/word/2023/wordml/word16du" xmlns:w16sdtdh="http://schemas.microsoft.com/office/word/2020/wordml/sdtdatahash" xmlns:w16se="http://schemas.microsoft.com/office/word/2015/wordml/symex" xmlns:wpg="http://schemas.microsoft.com/office/word/2010/wordprocessingGroup" xmlns:wpi="http://schemas.microsoft.com/office/word/2010/wordprocessingInk" xmlns:wne="http://schemas.microsoft.com/office/word/2006/wordml" xmlns:wps="http://schemas.microsoft.com/office/word/2010/wordprocessingShape" mc:Ignorable="w14 w15 w16se w16cid w16 w16cex w16sdtdh w16du wp14">
+<w:ftr xmlns:wpc="http://schemas.microsoft.com/office/word/2010/wordprocessingCanvas" xmlns:cx="http://schemas.microsoft.com/office/drawing/2014/chartex" xmlns:cx1="http://schemas.microsoft.com/office/drawing/2015/9/8/chartex" xmlns:cx2="http://schemas.microsoft.com/office/drawing/2015/10/21/chartex" xmlns:cx3="http://schemas.microsoft.com/office/drawing/2016/5/9/chartex" xmlns:cx4="http://schemas.microsoft.com/office/drawing/2016/5/10/chartex" xmlns:cx5="http://schemas.microsoft.com/office/drawing/2016/5/11/chartex" xmlns:cx6="http://schemas.microsoft.com/office/drawing/2016/5/12/chartex" xmlns:cx7="http://schemas.microsoft.com/office/drawing/2016/5/13/chartex" xmlns:cx8="http://schemas.microsoft.com/office/drawing/2016/5/14/chartex" xmlns:mc="http://schemas.openxmlformats.org/markup-compatibility/2006" xmlns:aink="http://schemas.microsoft.com/office/drawing/2016/ink" xmlns:am3d="http://schemas.microsoft.com/office/drawing/2017/model3d" xmlns:o="urn:schemas-microsoft-com:office:office" xmlns:oel="http://schemas.microsoft.com/office/2019/extlst" xmlns:r="http://schemas.openxmlformats.org/officeDocument/2006/relationships" xmlns:m="http://schemas.openxmlformats.org/officeDocument/2006/math" xmlns:v="urn:schemas-microsoft-com:vml" xmlns:wp14="http://schemas.microsoft.com/office/word/2010/wordprocessingDrawing" xmlns:wp="http://schemas.openxmlformats.org/drawingml/2006/wordprocessingDrawing" xmlns:w10="urn:schemas-microsoft-com:office:word" xmlns:w="http://schemas.openxmlformats.org/wordprocessingml/2006/main" xmlns:w14="http://schemas.microsoft.com/office/word/2010/wordml" xmlns:w15="http://schemas.microsoft.com/office/word/2012/wordml" xmlns:w16cex="http://schemas.microsoft.com/office/word/2018/wordml/cex" xmlns:w16cid="http://schemas.microsoft.com/office/word/2016/wordml/cid" xmlns:w16="http://schemas.microsoft.com/office/word/2018/wordml" xmlns:w16du="http://schemas.microsoft.com/office/word/2023/wordml/word16du" xmlns:w16sdtdh="http://schemas.microsoft.com/office/word/2020/wordml/sdtdatahash" xmlns:w16sdtfl="http://schemas.microsoft.com/office/word/2024/wordml/sdtformatlock" xmlns:w16se="http://schemas.microsoft.com/office/word/2015/wordml/symex" xmlns:wpg="http://schemas.microsoft.com/office/word/2010/wordprocessingGroup" xmlns:wpi="http://schemas.microsoft.com/office/word/2010/wordprocessingInk" xmlns:wne="http://schemas.microsoft.com/office/word/2006/wordml" xmlns:wps="http://schemas.microsoft.com/office/word/2010/wordprocessingShape" mc:Ignorable="w14 w15 w16se w16cid w16 w16cex w16sdtdh w16sdtfl w16du wp14">
   <w:p>
     <w:pPr>
       <w:pStyle w:val="Footer"/>
@@ -4954,7 +3977,7 @@
 </file>
 
 <file path=word/footnotes.xml><?xml version="1.0" encoding="utf-8"?>
-<w:footnotes xmlns:wpc="http://schemas.microsoft.com/office/word/2010/wordprocessingCanvas" xmlns:cx="http://schemas.microsoft.com/office/drawing/2014/chartex" xmlns:cx1="http://schemas.microsoft.com/office/drawing/2015/9/8/chartex" xmlns:cx2="http://schemas.microsoft.com/office/drawing/2015/10/21/chartex" xmlns:cx3="http://schemas.microsoft.com/office/drawing/2016/5/9/chartex" xmlns:cx4="http://schemas.microsoft.com/office/drawing/2016/5/10/chartex" xmlns:cx5="http://schemas.microsoft.com/office/drawing/2016/5/11/chartex" xmlns:cx6="http://schemas.microsoft.com/office/drawing/2016/5/12/chartex" xmlns:cx7="http://schemas.microsoft.com/office/drawing/2016/5/13/chartex" xmlns:cx8="http://schemas.microsoft.com/office/drawing/2016/5/14/chartex" xmlns:mc="http://schemas.openxmlformats.org/markup-compatibility/2006" xmlns:aink="http://schemas.microsoft.com/office/drawing/2016/ink" xmlns:am3d="http://schemas.microsoft.com/office/drawing/2017/model3d" xmlns:o="urn:schemas-microsoft-com:office:office" xmlns:oel="http://schemas.microsoft.com/office/2019/extlst" xmlns:r="http://schemas.openxmlformats.org/officeDocument/2006/relationships" xmlns:m="http://schemas.openxmlformats.org/officeDocument/2006/math" xmlns:v="urn:schemas-microsoft-com:vml" xmlns:wp14="http://schemas.microsoft.com/office/word/2010/wordprocessingDrawing" xmlns:wp="http://schemas.openxmlformats.org/drawingml/2006/wordprocessingDrawing" xmlns:w10="urn:schemas-microsoft-com:office:word" xmlns:w="http://schemas.openxmlformats.org/wordprocessingml/2006/main" xmlns:w14="http://schemas.microsoft.com/office/word/2010/wordml" xmlns:w15="http://schemas.microsoft.com/office/word/2012/wordml" xmlns:w16cex="http://schemas.microsoft.com/office/word/2018/wordml/cex" xmlns:w16cid="http://schemas.microsoft.com/office/word/2016/wordml/cid" xmlns:w16="http://schemas.microsoft.com/office/word/2018/wordml" xmlns:w16du="http://schemas.microsoft.com/office/word/2023/wordml/word16du" xmlns:w16sdtdh="http://schemas.microsoft.com/office/word/2020/wordml/sdtdatahash" xmlns:w16se="http://schemas.microsoft.com/office/word/2015/wordml/symex" xmlns:wpg="http://schemas.microsoft.com/office/word/2010/wordprocessingGroup" xmlns:wpi="http://schemas.microsoft.com/office/word/2010/wordprocessingInk" xmlns:wne="http://schemas.microsoft.com/office/word/2006/wordml" xmlns:wps="http://schemas.microsoft.com/office/word/2010/wordprocessingShape" mc:Ignorable="w14 w15 w16se w16cid w16 w16cex w16sdtdh w16du wp14">
+<w:footnotes xmlns:wpc="http://schemas.microsoft.com/office/word/2010/wordprocessingCanvas" xmlns:cx="http://schemas.microsoft.com/office/drawing/2014/chartex" xmlns:cx1="http://schemas.microsoft.com/office/drawing/2015/9/8/chartex" xmlns:cx2="http://schemas.microsoft.com/office/drawing/2015/10/21/chartex" xmlns:cx3="http://schemas.microsoft.com/office/drawing/2016/5/9/chartex" xmlns:cx4="http://schemas.microsoft.com/office/drawing/2016/5/10/chartex" xmlns:cx5="http://schemas.microsoft.com/office/drawing/2016/5/11/chartex" xmlns:cx6="http://schemas.microsoft.com/office/drawing/2016/5/12/chartex" xmlns:cx7="http://schemas.microsoft.com/office/drawing/2016/5/13/chartex" xmlns:cx8="http://schemas.microsoft.com/office/drawing/2016/5/14/chartex" xmlns:mc="http://schemas.openxmlformats.org/markup-compatibility/2006" xmlns:aink="http://schemas.microsoft.com/office/drawing/2016/ink" xmlns:am3d="http://schemas.microsoft.com/office/drawing/2017/model3d" xmlns:o="urn:schemas-microsoft-com:office:office" xmlns:oel="http://schemas.microsoft.com/office/2019/extlst" xmlns:r="http://schemas.openxmlformats.org/officeDocument/2006/relationships" xmlns:m="http://schemas.openxmlformats.org/officeDocument/2006/math" xmlns:v="urn:schemas-microsoft-com:vml" xmlns:wp14="http://schemas.microsoft.com/office/word/2010/wordprocessingDrawing" xmlns:wp="http://schemas.openxmlformats.org/drawingml/2006/wordprocessingDrawing" xmlns:w10="urn:schemas-microsoft-com:office:word" xmlns:w="http://schemas.openxmlformats.org/wordprocessingml/2006/main" xmlns:w14="http://schemas.microsoft.com/office/word/2010/wordml" xmlns:w15="http://schemas.microsoft.com/office/word/2012/wordml" xmlns:w16cex="http://schemas.microsoft.com/office/word/2018/wordml/cex" xmlns:w16cid="http://schemas.microsoft.com/office/word/2016/wordml/cid" xmlns:w16="http://schemas.microsoft.com/office/word/2018/wordml" xmlns:w16du="http://schemas.microsoft.com/office/word/2023/wordml/word16du" xmlns:w16sdtdh="http://schemas.microsoft.com/office/word/2020/wordml/sdtdatahash" xmlns:w16sdtfl="http://schemas.microsoft.com/office/word/2024/wordml/sdtformatlock" xmlns:w16se="http://schemas.microsoft.com/office/word/2015/wordml/symex" xmlns:wpg="http://schemas.microsoft.com/office/word/2010/wordprocessingGroup" xmlns:wpi="http://schemas.microsoft.com/office/word/2010/wordprocessingInk" xmlns:wne="http://schemas.microsoft.com/office/word/2006/wordml" xmlns:wps="http://schemas.microsoft.com/office/word/2010/wordprocessingShape" mc:Ignorable="w14 w15 w16se w16cid w16 w16cex w16sdtdh w16sdtfl w16du wp14">
   <w:footnote w:type="separator" w:id="-1">
     <w:p>
       <w:pPr>
@@ -4979,7 +4002,7 @@
 </file>
 
 <file path=word/header1.xml><?xml version="1.0" encoding="utf-8"?>
-<w:hdr xmlns:wpc="http://schemas.microsoft.com/office/word/2010/wordprocessingCanvas" xmlns:cx="http://schemas.microsoft.com/office/drawing/2014/chartex" xmlns:cx1="http://schemas.microsoft.com/office/drawing/2015/9/8/chartex" xmlns:cx2="http://schemas.microsoft.com/office/drawing/2015/10/21/chartex" xmlns:cx3="http://schemas.microsoft.com/office/drawing/2016/5/9/chartex" xmlns:cx4="http://schemas.microsoft.com/office/drawing/2016/5/10/chartex" xmlns:cx5="http://schemas.microsoft.com/office/drawing/2016/5/11/chartex" xmlns:cx6="http://schemas.microsoft.com/office/drawing/2016/5/12/chartex" xmlns:cx7="http://schemas.microsoft.com/office/drawing/2016/5/13/chartex" xmlns:cx8="http://schemas.microsoft.com/office/drawing/2016/5/14/chartex" xmlns:mc="http://schemas.openxmlformats.org/markup-compatibility/2006" xmlns:aink="http://schemas.microsoft.com/office/drawing/2016/ink" xmlns:am3d="http://schemas.microsoft.com/office/drawing/2017/model3d" xmlns:o="urn:schemas-microsoft-com:office:office" xmlns:oel="http://schemas.microsoft.com/office/2019/extlst" xmlns:r="http://schemas.openxmlformats.org/officeDocument/2006/relationships" xmlns:m="http://schemas.openxmlformats.org/officeDocument/2006/math" xmlns:v="urn:schemas-microsoft-com:vml" xmlns:wp14="http://schemas.microsoft.com/office/word/2010/wordprocessingDrawing" xmlns:wp="http://schemas.openxmlformats.org/drawingml/2006/wordprocessingDrawing" xmlns:w10="urn:schemas-microsoft-com:office:word" xmlns:w="http://schemas.openxmlformats.org/wordprocessingml/2006/main" xmlns:w14="http://schemas.microsoft.com/office/word/2010/wordml" xmlns:w15="http://schemas.microsoft.com/office/word/2012/wordml" xmlns:w16cex="http://schemas.microsoft.com/office/word/2018/wordml/cex" xmlns:w16cid="http://schemas.microsoft.com/office/word/2016/wordml/cid" xmlns:w16="http://schemas.microsoft.com/office/word/2018/wordml" xmlns:w16du="http://schemas.microsoft.com/office/word/2023/wordml/word16du" xmlns:w16sdtdh="http://schemas.microsoft.com/office/word/2020/wordml/sdtdatahash" xmlns:w16se="http://schemas.microsoft.com/office/word/2015/wordml/symex" xmlns:wpg="http://schemas.microsoft.com/office/word/2010/wordprocessingGroup" xmlns:wpi="http://schemas.microsoft.com/office/word/2010/wordprocessingInk" xmlns:wne="http://schemas.microsoft.com/office/word/2006/wordml" xmlns:wps="http://schemas.microsoft.com/office/word/2010/wordprocessingShape" mc:Ignorable="w14 w15 w16se w16cid w16 w16cex w16sdtdh w16du wp14">
+<w:hdr xmlns:wpc="http://schemas.microsoft.com/office/word/2010/wordprocessingCanvas" xmlns:cx="http://schemas.microsoft.com/office/drawing/2014/chartex" xmlns:cx1="http://schemas.microsoft.com/office/drawing/2015/9/8/chartex" xmlns:cx2="http://schemas.microsoft.com/office/drawing/2015/10/21/chartex" xmlns:cx3="http://schemas.microsoft.com/office/drawing/2016/5/9/chartex" xmlns:cx4="http://schemas.microsoft.com/office/drawing/2016/5/10/chartex" xmlns:cx5="http://schemas.microsoft.com/office/drawing/2016/5/11/chartex" xmlns:cx6="http://schemas.microsoft.com/office/drawing/2016/5/12/chartex" xmlns:cx7="http://schemas.microsoft.com/office/drawing/2016/5/13/chartex" xmlns:cx8="http://schemas.microsoft.com/office/drawing/2016/5/14/chartex" xmlns:mc="http://schemas.openxmlformats.org/markup-compatibility/2006" xmlns:aink="http://schemas.microsoft.com/office/drawing/2016/ink" xmlns:am3d="http://schemas.microsoft.com/office/drawing/2017/model3d" xmlns:o="urn:schemas-microsoft-com:office:office" xmlns:oel="http://schemas.microsoft.com/office/2019/extlst" xmlns:r="http://schemas.openxmlformats.org/officeDocument/2006/relationships" xmlns:m="http://schemas.openxmlformats.org/officeDocument/2006/math" xmlns:v="urn:schemas-microsoft-com:vml" xmlns:wp14="http://schemas.microsoft.com/office/word/2010/wordprocessingDrawing" xmlns:wp="http://schemas.openxmlformats.org/drawingml/2006/wordprocessingDrawing" xmlns:w10="urn:schemas-microsoft-com:office:word" xmlns:w="http://schemas.openxmlformats.org/wordprocessingml/2006/main" xmlns:w14="http://schemas.microsoft.com/office/word/2010/wordml" xmlns:w15="http://schemas.microsoft.com/office/word/2012/wordml" xmlns:w16cex="http://schemas.microsoft.com/office/word/2018/wordml/cex" xmlns:w16cid="http://schemas.microsoft.com/office/word/2016/wordml/cid" xmlns:w16="http://schemas.microsoft.com/office/word/2018/wordml" xmlns:w16du="http://schemas.microsoft.com/office/word/2023/wordml/word16du" xmlns:w16sdtdh="http://schemas.microsoft.com/office/word/2020/wordml/sdtdatahash" xmlns:w16sdtfl="http://schemas.microsoft.com/office/word/2024/wordml/sdtformatlock" xmlns:w16se="http://schemas.microsoft.com/office/word/2015/wordml/symex" xmlns:wpg="http://schemas.microsoft.com/office/word/2010/wordprocessingGroup" xmlns:wpi="http://schemas.microsoft.com/office/word/2010/wordprocessingInk" xmlns:wne="http://schemas.microsoft.com/office/word/2006/wordml" xmlns:wps="http://schemas.microsoft.com/office/word/2010/wordprocessingShape" mc:Ignorable="w14 w15 w16se w16cid w16 w16cex w16sdtdh w16sdtfl w16du wp14">
   <w:p>
     <w:pPr>
       <w:pStyle w:val="Header"/>
@@ -5000,16 +4023,14 @@
       </w:rPr>
       <w:t xml:space="preserve">Kubernetes - </w:t>
     </w:r>
-    <w:proofErr w:type="spellStart"/>
     <w:r>
       <w:rPr>
         <w:rFonts w:asciiTheme="majorHAnsi" w:eastAsiaTheme="majorEastAsia" w:hAnsiTheme="majorHAnsi" w:cstheme="majorBidi"/>
         <w:sz w:val="32"/>
         <w:szCs w:val="32"/>
       </w:rPr>
-      <w:t>ReplicaSet</w:t>
+      <w:t>Deployment</w:t>
     </w:r>
-    <w:proofErr w:type="spellEnd"/>
   </w:p>
   <w:p>
     <w:pPr>
@@ -5020,7 +4041,7 @@
 </file>
 
 <file path=word/numbering.xml><?xml version="1.0" encoding="utf-8"?>
-<w:numbering xmlns:wpc="http://schemas.microsoft.com/office/word/2010/wordprocessingCanvas" xmlns:cx="http://schemas.microsoft.com/office/drawing/2014/chartex" xmlns:cx1="http://schemas.microsoft.com/office/drawing/2015/9/8/chartex" xmlns:cx2="http://schemas.microsoft.com/office/drawing/2015/10/21/chartex" xmlns:cx3="http://schemas.microsoft.com/office/drawing/2016/5/9/chartex" xmlns:cx4="http://schemas.microsoft.com/office/drawing/2016/5/10/chartex" xmlns:cx5="http://schemas.microsoft.com/office/drawing/2016/5/11/chartex" xmlns:cx6="http://schemas.microsoft.com/office/drawing/2016/5/12/chartex" xmlns:cx7="http://schemas.microsoft.com/office/drawing/2016/5/13/chartex" xmlns:cx8="http://schemas.microsoft.com/office/drawing/2016/5/14/chartex" xmlns:mc="http://schemas.openxmlformats.org/markup-compatibility/2006" xmlns:aink="http://schemas.microsoft.com/office/drawing/2016/ink" xmlns:am3d="http://schemas.microsoft.com/office/drawing/2017/model3d" xmlns:o="urn:schemas-microsoft-com:office:office" xmlns:oel="http://schemas.microsoft.com/office/2019/extlst" xmlns:r="http://schemas.openxmlformats.org/officeDocument/2006/relationships" xmlns:m="http://schemas.openxmlformats.org/officeDocument/2006/math" xmlns:v="urn:schemas-microsoft-com:vml" xmlns:wp14="http://schemas.microsoft.com/office/word/2010/wordprocessingDrawing" xmlns:wp="http://schemas.openxmlformats.org/drawingml/2006/wordprocessingDrawing" xmlns:w10="urn:schemas-microsoft-com:office:word" xmlns:w="http://schemas.openxmlformats.org/wordprocessingml/2006/main" xmlns:w14="http://schemas.microsoft.com/office/word/2010/wordml" xmlns:w15="http://schemas.microsoft.com/office/word/2012/wordml" xmlns:w16cex="http://schemas.microsoft.com/office/word/2018/wordml/cex" xmlns:w16cid="http://schemas.microsoft.com/office/word/2016/wordml/cid" xmlns:w16="http://schemas.microsoft.com/office/word/2018/wordml" xmlns:w16du="http://schemas.microsoft.com/office/word/2023/wordml/word16du" xmlns:w16sdtdh="http://schemas.microsoft.com/office/word/2020/wordml/sdtdatahash" xmlns:w16se="http://schemas.microsoft.com/office/word/2015/wordml/symex" xmlns:wpg="http://schemas.microsoft.com/office/word/2010/wordprocessingGroup" xmlns:wpi="http://schemas.microsoft.com/office/word/2010/wordprocessingInk" xmlns:wne="http://schemas.microsoft.com/office/word/2006/wordml" xmlns:wps="http://schemas.microsoft.com/office/word/2010/wordprocessingShape" mc:Ignorable="w14 w15 w16se w16cid w16 w16cex w16sdtdh w16du wp14">
+<w:numbering xmlns:wpc="http://schemas.microsoft.com/office/word/2010/wordprocessingCanvas" xmlns:cx="http://schemas.microsoft.com/office/drawing/2014/chartex" xmlns:cx1="http://schemas.microsoft.com/office/drawing/2015/9/8/chartex" xmlns:cx2="http://schemas.microsoft.com/office/drawing/2015/10/21/chartex" xmlns:cx3="http://schemas.microsoft.com/office/drawing/2016/5/9/chartex" xmlns:cx4="http://schemas.microsoft.com/office/drawing/2016/5/10/chartex" xmlns:cx5="http://schemas.microsoft.com/office/drawing/2016/5/11/chartex" xmlns:cx6="http://schemas.microsoft.com/office/drawing/2016/5/12/chartex" xmlns:cx7="http://schemas.microsoft.com/office/drawing/2016/5/13/chartex" xmlns:cx8="http://schemas.microsoft.com/office/drawing/2016/5/14/chartex" xmlns:mc="http://schemas.openxmlformats.org/markup-compatibility/2006" xmlns:aink="http://schemas.microsoft.com/office/drawing/2016/ink" xmlns:am3d="http://schemas.microsoft.com/office/drawing/2017/model3d" xmlns:o="urn:schemas-microsoft-com:office:office" xmlns:oel="http://schemas.microsoft.com/office/2019/extlst" xmlns:r="http://schemas.openxmlformats.org/officeDocument/2006/relationships" xmlns:m="http://schemas.openxmlformats.org/officeDocument/2006/math" xmlns:v="urn:schemas-microsoft-com:vml" xmlns:wp14="http://schemas.microsoft.com/office/word/2010/wordprocessingDrawing" xmlns:wp="http://schemas.openxmlformats.org/drawingml/2006/wordprocessingDrawing" xmlns:w10="urn:schemas-microsoft-com:office:word" xmlns:w="http://schemas.openxmlformats.org/wordprocessingml/2006/main" xmlns:w14="http://schemas.microsoft.com/office/word/2010/wordml" xmlns:w15="http://schemas.microsoft.com/office/word/2012/wordml" xmlns:w16cex="http://schemas.microsoft.com/office/word/2018/wordml/cex" xmlns:w16cid="http://schemas.microsoft.com/office/word/2016/wordml/cid" xmlns:w16="http://schemas.microsoft.com/office/word/2018/wordml" xmlns:w16du="http://schemas.microsoft.com/office/word/2023/wordml/word16du" xmlns:w16sdtdh="http://schemas.microsoft.com/office/word/2020/wordml/sdtdatahash" xmlns:w16sdtfl="http://schemas.microsoft.com/office/word/2024/wordml/sdtformatlock" xmlns:w16se="http://schemas.microsoft.com/office/word/2015/wordml/symex" xmlns:wpg="http://schemas.microsoft.com/office/word/2010/wordprocessingGroup" xmlns:wpi="http://schemas.microsoft.com/office/word/2010/wordprocessingInk" xmlns:wne="http://schemas.microsoft.com/office/word/2006/wordml" xmlns:wps="http://schemas.microsoft.com/office/word/2010/wordprocessingShape" mc:Ignorable="w14 w15 w16se w16cid w16 w16cex w16sdtdh w16sdtfl w16du wp14">
   <w:abstractNum w:abstractNumId="0" w15:restartNumberingAfterBreak="0">
     <w:nsid w:val="01E028A9"/>
     <w:multiLevelType w:val="hybridMultilevel"/>
@@ -8667,7 +7688,7 @@
 </file>
 
 <file path=word/styles.xml><?xml version="1.0" encoding="utf-8"?>
-<w:styles xmlns:mc="http://schemas.openxmlformats.org/markup-compatibility/2006" xmlns:r="http://schemas.openxmlformats.org/officeDocument/2006/relationships" xmlns:w="http://schemas.openxmlformats.org/wordprocessingml/2006/main" xmlns:w14="http://schemas.microsoft.com/office/word/2010/wordml" xmlns:w15="http://schemas.microsoft.com/office/word/2012/wordml" xmlns:w16cex="http://schemas.microsoft.com/office/word/2018/wordml/cex" xmlns:w16cid="http://schemas.microsoft.com/office/word/2016/wordml/cid" xmlns:w16="http://schemas.microsoft.com/office/word/2018/wordml" xmlns:w16du="http://schemas.microsoft.com/office/word/2023/wordml/word16du" xmlns:w16sdtdh="http://schemas.microsoft.com/office/word/2020/wordml/sdtdatahash" xmlns:w16se="http://schemas.microsoft.com/office/word/2015/wordml/symex" mc:Ignorable="w14 w15 w16se w16cid w16 w16cex w16sdtdh w16du">
+<w:styles xmlns:mc="http://schemas.openxmlformats.org/markup-compatibility/2006" xmlns:r="http://schemas.openxmlformats.org/officeDocument/2006/relationships" xmlns:w="http://schemas.openxmlformats.org/wordprocessingml/2006/main" xmlns:w14="http://schemas.microsoft.com/office/word/2010/wordml" xmlns:w15="http://schemas.microsoft.com/office/word/2012/wordml" xmlns:w16cex="http://schemas.microsoft.com/office/word/2018/wordml/cex" xmlns:w16cid="http://schemas.microsoft.com/office/word/2016/wordml/cid" xmlns:w16="http://schemas.microsoft.com/office/word/2018/wordml" xmlns:w16du="http://schemas.microsoft.com/office/word/2023/wordml/word16du" xmlns:w16sdtdh="http://schemas.microsoft.com/office/word/2020/wordml/sdtdatahash" xmlns:w16sdtfl="http://schemas.microsoft.com/office/word/2024/wordml/sdtformatlock" xmlns:w16se="http://schemas.microsoft.com/office/word/2015/wordml/symex" mc:Ignorable="w14 w15 w16se w16cid w16 w16cex w16sdtdh w16sdtfl w16du">
   <w:docDefaults>
     <w:rPrDefault>
       <w:rPr>

</xml_diff>